<commit_message>
Added coment to node guide
</commit_message>
<xml_diff>
--- a/node guide.docx
+++ b/node guide.docx
@@ -3147,6 +3147,7 @@
           <w:lang w:val="en-US" w:eastAsia="es-CO"/>
         </w:rPr>
       </w:pPr>
+      <w:proofErr w:type="spellStart"/>
       <w:r>
         <w:rPr>
           <w:rFonts w:ascii="Consolas" w:eastAsia="Times New Roman" w:hAnsi="Consolas" w:cs="Consolas"/>
@@ -3157,6 +3158,7 @@
         </w:rPr>
         <w:t>var</w:t>
       </w:r>
+      <w:proofErr w:type="spellEnd"/>
       <w:r>
         <w:rPr>
           <w:rFonts w:ascii="Consolas" w:eastAsia="Times New Roman" w:hAnsi="Consolas" w:cs="Consolas"/>
@@ -3240,6 +3242,7 @@
           <w:lang w:val="en-US" w:eastAsia="es-CO"/>
         </w:rPr>
       </w:pPr>
+      <w:proofErr w:type="spellStart"/>
       <w:r>
         <w:rPr>
           <w:rFonts w:ascii="Consolas" w:eastAsia="Times New Roman" w:hAnsi="Consolas" w:cs="Consolas"/>
@@ -3250,6 +3253,7 @@
         </w:rPr>
         <w:t>var</w:t>
       </w:r>
+      <w:proofErr w:type="spellEnd"/>
       <w:r>
         <w:rPr>
           <w:rFonts w:ascii="Consolas" w:eastAsia="Times New Roman" w:hAnsi="Consolas" w:cs="Consolas"/>
@@ -3280,6 +3284,7 @@
         </w:rPr>
         <w:t xml:space="preserve"> = </w:t>
       </w:r>
+      <w:proofErr w:type="spellStart"/>
       <w:proofErr w:type="gramStart"/>
       <w:r>
         <w:rPr>
@@ -3311,6 +3316,7 @@
         </w:rPr>
         <w:t>Schema</w:t>
       </w:r>
+      <w:proofErr w:type="spellEnd"/>
       <w:proofErr w:type="gramEnd"/>
       <w:r>
         <w:rPr>
@@ -3348,6 +3354,7 @@
           <w:lang w:val="en-US" w:eastAsia="es-CO"/>
         </w:rPr>
       </w:pPr>
+      <w:proofErr w:type="spellStart"/>
       <w:r>
         <w:rPr>
           <w:rFonts w:ascii="Consolas" w:eastAsia="Times New Roman" w:hAnsi="Consolas" w:cs="Consolas"/>
@@ -3358,6 +3365,7 @@
         </w:rPr>
         <w:t>var</w:t>
       </w:r>
+      <w:proofErr w:type="spellEnd"/>
       <w:r>
         <w:rPr>
           <w:rFonts w:ascii="Consolas" w:eastAsia="Times New Roman" w:hAnsi="Consolas" w:cs="Consolas"/>
@@ -3368,6 +3376,7 @@
         </w:rPr>
         <w:t xml:space="preserve"> </w:t>
       </w:r>
+      <w:proofErr w:type="spellStart"/>
       <w:r>
         <w:rPr>
           <w:rFonts w:ascii="Consolas" w:eastAsia="Times New Roman" w:hAnsi="Consolas" w:cs="Consolas"/>
@@ -3378,6 +3387,7 @@
         </w:rPr>
         <w:t>RoleSchema</w:t>
       </w:r>
+      <w:proofErr w:type="spellEnd"/>
       <w:r>
         <w:rPr>
           <w:rFonts w:ascii="Consolas" w:eastAsia="Times New Roman" w:hAnsi="Consolas" w:cs="Consolas"/>
@@ -3506,6 +3516,7 @@
         </w:rPr>
         <w:t xml:space="preserve">    </w:t>
       </w:r>
+      <w:proofErr w:type="spellStart"/>
       <w:r>
         <w:rPr>
           <w:rFonts w:ascii="Consolas" w:eastAsia="Times New Roman" w:hAnsi="Consolas" w:cs="Consolas"/>
@@ -3514,7 +3525,18 @@
           <w:szCs w:val="21"/>
           <w:lang w:val="en-US" w:eastAsia="es-CO"/>
         </w:rPr>
-        <w:t>displayName:</w:t>
+        <w:t>displayName</w:t>
+      </w:r>
+      <w:proofErr w:type="spellEnd"/>
+      <w:r>
+        <w:rPr>
+          <w:rFonts w:ascii="Consolas" w:eastAsia="Times New Roman" w:hAnsi="Consolas" w:cs="Consolas"/>
+          <w:color w:val="9CDCFE"/>
+          <w:sz w:val="21"/>
+          <w:szCs w:val="21"/>
+          <w:lang w:val="en-US" w:eastAsia="es-CO"/>
+        </w:rPr>
+        <w:t>:</w:t>
       </w:r>
       <w:r>
         <w:rPr>
@@ -3585,6 +3607,7 @@
           <w:lang w:val="en-US" w:eastAsia="es-CO"/>
         </w:rPr>
       </w:pPr>
+      <w:proofErr w:type="spellStart"/>
       <w:proofErr w:type="gramStart"/>
       <w:r>
         <w:rPr>
@@ -3616,6 +3639,7 @@
         </w:rPr>
         <w:t>exports</w:t>
       </w:r>
+      <w:proofErr w:type="spellEnd"/>
       <w:proofErr w:type="gramEnd"/>
       <w:r>
         <w:rPr>
@@ -3627,6 +3651,7 @@
         </w:rPr>
         <w:t xml:space="preserve"> = </w:t>
       </w:r>
+      <w:proofErr w:type="spellStart"/>
       <w:r>
         <w:rPr>
           <w:rFonts w:ascii="Consolas" w:eastAsia="Times New Roman" w:hAnsi="Consolas" w:cs="Consolas"/>
@@ -3657,6 +3682,7 @@
         </w:rPr>
         <w:t>model</w:t>
       </w:r>
+      <w:proofErr w:type="spellEnd"/>
       <w:r>
         <w:rPr>
           <w:rFonts w:ascii="Consolas" w:eastAsia="Times New Roman" w:hAnsi="Consolas" w:cs="Consolas"/>
@@ -3687,6 +3713,7 @@
         </w:rPr>
         <w:t>,</w:t>
       </w:r>
+      <w:proofErr w:type="spellStart"/>
       <w:r>
         <w:rPr>
           <w:rFonts w:ascii="Consolas" w:eastAsia="Times New Roman" w:hAnsi="Consolas" w:cs="Consolas"/>
@@ -3697,6 +3724,7 @@
         </w:rPr>
         <w:t>RoleSchema</w:t>
       </w:r>
+      <w:proofErr w:type="spellEnd"/>
       <w:r>
         <w:rPr>
           <w:rFonts w:ascii="Consolas" w:eastAsia="Times New Roman" w:hAnsi="Consolas" w:cs="Consolas"/>
@@ -3714,6 +3742,38 @@
           <w:lang w:val="en-US"/>
         </w:rPr>
       </w:pPr>
+    </w:p>
+    <w:p>
+      <w:pPr>
+        <w:rPr>
+          <w:lang w:val="en-US"/>
+        </w:rPr>
+      </w:pPr>
+      <w:r>
+        <w:rPr>
+          <w:lang w:val="en-US"/>
+        </w:rPr>
+        <w:t xml:space="preserve">finally </w:t>
+      </w:r>
+      <w:r>
+        <w:rPr>
+          <w:lang w:val="en-US"/>
+        </w:rPr>
+        <w:t>run</w:t>
+      </w:r>
+    </w:p>
+    <w:p>
+      <w:pPr>
+        <w:rPr>
+          <w:lang w:val="en-US"/>
+        </w:rPr>
+      </w:pPr>
+      <w:r>
+        <w:rPr>
+          <w:lang w:val="en-US"/>
+        </w:rPr>
+        <w:t>node seeds</w:t>
+      </w:r>
       <w:bookmarkStart w:id="0" w:name="_GoBack"/>
       <w:bookmarkEnd w:id="0"/>
     </w:p>
@@ -3735,6 +3795,7 @@
         <w:rPr>
           <w:lang w:val="en-US"/>
         </w:rPr>
+        <w:lastRenderedPageBreak/>
         <w:t xml:space="preserve">install </w:t>
       </w:r>
       <w:proofErr w:type="spellStart"/>
@@ -3796,7 +3857,6 @@
         <w:rPr>
           <w:lang w:val="en-US"/>
         </w:rPr>
-        <w:lastRenderedPageBreak/>
         <w:t>npm</w:t>
       </w:r>
       <w:proofErr w:type="spellEnd"/>

</xml_diff>